<commit_message>
add SEAMAMMS visuals script
</commit_message>
<xml_diff>
--- a/Temporal Kinship Boxplots.docx
+++ b/Temporal Kinship Boxplots.docx
@@ -8,10 +8,10 @@
           <w:noProof/>
         </w:rPr>
         <w:drawing>
-          <wp:inline distT="0" distB="0" distL="0" distR="0" wp14:anchorId="0A3414F7" wp14:editId="52060520">
-            <wp:extent cx="5943600" cy="3712845"/>
-            <wp:effectExtent l="0" t="0" r="0" b="1905"/>
-            <wp:docPr id="1563390935" name="Picture 1"/>
+          <wp:inline distT="0" distB="0" distL="0" distR="0" wp14:anchorId="26650FA1" wp14:editId="7B650CF0">
+            <wp:extent cx="4984197" cy="3719945"/>
+            <wp:effectExtent l="0" t="0" r="6985" b="0"/>
+            <wp:docPr id="1858509092" name="Picture 2"/>
             <wp:cNvGraphicFramePr>
               <a:graphicFrameLocks xmlns:a="http://schemas.openxmlformats.org/drawingml/2006/main" noChangeAspect="1"/>
             </wp:cNvGraphicFramePr>
@@ -19,7 +19,7 @@
               <a:graphicData uri="http://schemas.openxmlformats.org/drawingml/2006/picture">
                 <pic:pic xmlns:pic="http://schemas.openxmlformats.org/drawingml/2006/picture">
                   <pic:nvPicPr>
-                    <pic:cNvPr id="0" name="Picture 1"/>
+                    <pic:cNvPr id="0" name="Picture 3"/>
                     <pic:cNvPicPr>
                       <a:picLocks noChangeAspect="1" noChangeArrowheads="1"/>
                     </pic:cNvPicPr>
@@ -40,15 +40,12 @@
                   <pic:spPr bwMode="auto">
                     <a:xfrm>
                       <a:off x="0" y="0"/>
-                      <a:ext cx="5943600" cy="3712845"/>
+                      <a:ext cx="4994675" cy="3727765"/>
                     </a:xfrm>
                     <a:prstGeom prst="rect">
                       <a:avLst/>
                     </a:prstGeom>
                     <a:noFill/>
-                    <a:ln>
-                      <a:noFill/>
-                    </a:ln>
                   </pic:spPr>
                 </pic:pic>
               </a:graphicData>
@@ -69,10 +66,10 @@
           <w:noProof/>
         </w:rPr>
         <w:drawing>
-          <wp:inline distT="0" distB="0" distL="0" distR="0" wp14:anchorId="184799E3" wp14:editId="699A9B78">
-            <wp:extent cx="5936615" cy="3712845"/>
-            <wp:effectExtent l="0" t="0" r="6985" b="1905"/>
-            <wp:docPr id="421842216" name="Picture 9"/>
+          <wp:inline distT="0" distB="0" distL="0" distR="0" wp14:anchorId="02575D7F" wp14:editId="710270F6">
+            <wp:extent cx="4994564" cy="3727683"/>
+            <wp:effectExtent l="0" t="0" r="0" b="6350"/>
+            <wp:docPr id="1338481152" name="Picture 1"/>
             <wp:cNvGraphicFramePr>
               <a:graphicFrameLocks xmlns:a="http://schemas.openxmlformats.org/drawingml/2006/main" noChangeAspect="1"/>
             </wp:cNvGraphicFramePr>
@@ -80,7 +77,7 @@
               <a:graphicData uri="http://schemas.openxmlformats.org/drawingml/2006/picture">
                 <pic:pic xmlns:pic="http://schemas.openxmlformats.org/drawingml/2006/picture">
                   <pic:nvPicPr>
-                    <pic:cNvPr id="0" name="Picture 9"/>
+                    <pic:cNvPr id="0" name="Picture 2"/>
                     <pic:cNvPicPr>
                       <a:picLocks noChangeAspect="1" noChangeArrowheads="1"/>
                     </pic:cNvPicPr>
@@ -101,15 +98,12 @@
                   <pic:spPr bwMode="auto">
                     <a:xfrm>
                       <a:off x="0" y="0"/>
-                      <a:ext cx="5936615" cy="3712845"/>
+                      <a:ext cx="5020184" cy="3746804"/>
                     </a:xfrm>
                     <a:prstGeom prst="rect">
                       <a:avLst/>
                     </a:prstGeom>
                     <a:noFill/>
-                    <a:ln>
-                      <a:noFill/>
-                    </a:ln>
                   </pic:spPr>
                 </pic:pic>
               </a:graphicData>
@@ -142,10 +136,10 @@
         </w:rPr>
         <w:lastRenderedPageBreak/>
         <w:drawing>
-          <wp:inline distT="0" distB="0" distL="0" distR="0" wp14:anchorId="40FF9632" wp14:editId="60B1ACE5">
-            <wp:extent cx="5943600" cy="3712845"/>
-            <wp:effectExtent l="0" t="0" r="0" b="1905"/>
-            <wp:docPr id="112523648" name="Picture 4"/>
+          <wp:inline distT="0" distB="0" distL="0" distR="0" wp14:anchorId="6BF6B726" wp14:editId="7D9A4765">
+            <wp:extent cx="5441687" cy="3761509"/>
+            <wp:effectExtent l="0" t="0" r="6985" b="0"/>
+            <wp:docPr id="60245322" name="Picture 1"/>
             <wp:cNvGraphicFramePr>
               <a:graphicFrameLocks xmlns:a="http://schemas.openxmlformats.org/drawingml/2006/main" noChangeAspect="1"/>
             </wp:cNvGraphicFramePr>
@@ -153,7 +147,7 @@
               <a:graphicData uri="http://schemas.openxmlformats.org/drawingml/2006/picture">
                 <pic:pic xmlns:pic="http://schemas.openxmlformats.org/drawingml/2006/picture">
                   <pic:nvPicPr>
-                    <pic:cNvPr id="0" name="Picture 4"/>
+                    <pic:cNvPr id="0" name="Picture 1"/>
                     <pic:cNvPicPr>
                       <a:picLocks noChangeAspect="1" noChangeArrowheads="1"/>
                     </pic:cNvPicPr>
@@ -174,7 +168,7 @@
                   <pic:spPr bwMode="auto">
                     <a:xfrm>
                       <a:off x="0" y="0"/>
-                      <a:ext cx="5943600" cy="3712845"/>
+                      <a:ext cx="5469786" cy="3780932"/>
                     </a:xfrm>
                     <a:prstGeom prst="rect">
                       <a:avLst/>
@@ -193,13 +187,7 @@
     </w:p>
     <w:p>
       <w:r>
-        <w:t xml:space="preserve">Normalized repro strength to the category (Raw repro strength per individual at each stage / average repro strength of </w:t>
-      </w:r>
-      <w:r>
-        <w:t>each</w:t>
-      </w:r>
-      <w:r>
-        <w:t xml:space="preserve"> stage)</w:t>
+        <w:t>Raw close kin strength across individuals across repro state</w:t>
       </w:r>
     </w:p>
     <w:p>
@@ -207,67 +195,6 @@
         <w:rPr>
           <w:noProof/>
         </w:rPr>
-        <w:drawing>
-          <wp:inline distT="0" distB="0" distL="0" distR="0" wp14:anchorId="6BF6B726" wp14:editId="50FD9682">
-            <wp:extent cx="5530850" cy="3823141"/>
-            <wp:effectExtent l="0" t="0" r="0" b="6350"/>
-            <wp:docPr id="60245322" name="Picture 1"/>
-            <wp:cNvGraphicFramePr>
-              <a:graphicFrameLocks xmlns:a="http://schemas.openxmlformats.org/drawingml/2006/main" noChangeAspect="1"/>
-            </wp:cNvGraphicFramePr>
-            <a:graphic xmlns:a="http://schemas.openxmlformats.org/drawingml/2006/main">
-              <a:graphicData uri="http://schemas.openxmlformats.org/drawingml/2006/picture">
-                <pic:pic xmlns:pic="http://schemas.openxmlformats.org/drawingml/2006/picture">
-                  <pic:nvPicPr>
-                    <pic:cNvPr id="0" name="Picture 1"/>
-                    <pic:cNvPicPr>
-                      <a:picLocks noChangeAspect="1" noChangeArrowheads="1"/>
-                    </pic:cNvPicPr>
-                  </pic:nvPicPr>
-                  <pic:blipFill>
-                    <a:blip r:embed="rId8">
-                      <a:extLst>
-                        <a:ext uri="{28A0092B-C50C-407E-A947-70E740481C1C}">
-                          <a14:useLocalDpi xmlns:a14="http://schemas.microsoft.com/office/drawing/2010/main" val="0"/>
-                        </a:ext>
-                      </a:extLst>
-                    </a:blip>
-                    <a:srcRect/>
-                    <a:stretch>
-                      <a:fillRect/>
-                    </a:stretch>
-                  </pic:blipFill>
-                  <pic:spPr bwMode="auto">
-                    <a:xfrm>
-                      <a:off x="0" y="0"/>
-                      <a:ext cx="5534759" cy="3825843"/>
-                    </a:xfrm>
-                    <a:prstGeom prst="rect">
-                      <a:avLst/>
-                    </a:prstGeom>
-                    <a:noFill/>
-                    <a:ln>
-                      <a:noFill/>
-                    </a:ln>
-                  </pic:spPr>
-                </pic:pic>
-              </a:graphicData>
-            </a:graphic>
-          </wp:inline>
-        </w:drawing>
-      </w:r>
-    </w:p>
-    <w:p>
-      <w:r>
-        <w:t>Raw close kin strength across individuals across repro state</w:t>
-      </w:r>
-    </w:p>
-    <w:p>
-      <w:r>
-        <w:rPr>
-          <w:noProof/>
-        </w:rPr>
-        <w:lastRenderedPageBreak/>
         <w:drawing>
           <wp:inline distT="0" distB="0" distL="0" distR="0" wp14:anchorId="085F4376" wp14:editId="62FC3A25">
             <wp:extent cx="5588000" cy="3862645"/>
@@ -286,7 +213,7 @@
                     </pic:cNvPicPr>
                   </pic:nvPicPr>
                   <pic:blipFill>
-                    <a:blip r:embed="rId9">
+                    <a:blip r:embed="rId8">
                       <a:extLst>
                         <a:ext uri="{28A0092B-C50C-407E-A947-70E740481C1C}">
                           <a14:useLocalDpi xmlns:a14="http://schemas.microsoft.com/office/drawing/2010/main" val="0"/>
@@ -343,6 +270,7 @@
         <w:rPr>
           <w:noProof/>
         </w:rPr>
+        <w:lastRenderedPageBreak/>
         <w:drawing>
           <wp:inline distT="0" distB="0" distL="0" distR="0" wp14:anchorId="773C3424" wp14:editId="11FEE782">
             <wp:extent cx="5416550" cy="3755706"/>
@@ -361,7 +289,7 @@
                     </pic:cNvPicPr>
                   </pic:nvPicPr>
                   <pic:blipFill>
-                    <a:blip r:embed="rId10">
+                    <a:blip r:embed="rId9">
                       <a:extLst>
                         <a:ext uri="{28A0092B-C50C-407E-A947-70E740481C1C}">
                           <a14:useLocalDpi xmlns:a14="http://schemas.microsoft.com/office/drawing/2010/main" val="0"/>
@@ -403,7 +331,6 @@
         <w:rPr>
           <w:noProof/>
         </w:rPr>
-        <w:lastRenderedPageBreak/>
         <w:drawing>
           <wp:inline distT="0" distB="0" distL="0" distR="0" wp14:anchorId="57CDF998" wp14:editId="71BBD8D8">
             <wp:extent cx="5359400" cy="3716080"/>
@@ -422,7 +349,7 @@
                     </pic:cNvPicPr>
                   </pic:nvPicPr>
                   <pic:blipFill>
-                    <a:blip r:embed="rId11">
+                    <a:blip r:embed="rId10">
                       <a:extLst>
                         <a:ext uri="{28A0092B-C50C-407E-A947-70E740481C1C}">
                           <a14:useLocalDpi xmlns:a14="http://schemas.microsoft.com/office/drawing/2010/main" val="0"/>
@@ -468,16 +395,7 @@
         <w:t>total strength of combined ID of individual</w:t>
       </w:r>
       <w:r>
-        <w:t>) across</w:t>
-      </w:r>
-      <w:r>
-        <w:t xml:space="preserve"> age</w:t>
-      </w:r>
-      <w:r>
-        <w:t xml:space="preserve"> </w:t>
-      </w:r>
-      <w:r>
-        <w:t>class</w:t>
+        <w:t>) across age class</w:t>
       </w:r>
     </w:p>
     <w:p/>
@@ -486,6 +404,7 @@
         <w:rPr>
           <w:noProof/>
         </w:rPr>
+        <w:lastRenderedPageBreak/>
         <w:drawing>
           <wp:inline distT="0" distB="0" distL="0" distR="0" wp14:anchorId="51C628CC" wp14:editId="1574592C">
             <wp:extent cx="5359400" cy="3704628"/>
@@ -504,7 +423,7 @@
                     </pic:cNvPicPr>
                   </pic:nvPicPr>
                   <pic:blipFill>
-                    <a:blip r:embed="rId12">
+                    <a:blip r:embed="rId11">
                       <a:extLst>
                         <a:ext uri="{28A0092B-C50C-407E-A947-70E740481C1C}">
                           <a14:useLocalDpi xmlns:a14="http://schemas.microsoft.com/office/drawing/2010/main" val="0"/>
@@ -565,7 +484,7 @@
                     </pic:cNvPicPr>
                   </pic:nvPicPr>
                   <pic:blipFill>
-                    <a:blip r:embed="rId13">
+                    <a:blip r:embed="rId12">
                       <a:extLst>
                         <a:ext uri="{28A0092B-C50C-407E-A947-70E740481C1C}">
                           <a14:useLocalDpi xmlns:a14="http://schemas.microsoft.com/office/drawing/2010/main" val="0"/>
@@ -626,6 +545,7 @@
         <w:rPr>
           <w:noProof/>
         </w:rPr>
+        <w:lastRenderedPageBreak/>
         <w:drawing>
           <wp:inline distT="0" distB="0" distL="0" distR="0" wp14:anchorId="3A009B89" wp14:editId="6ED9E7FD">
             <wp:extent cx="5235997" cy="3619327"/>
@@ -644,7 +564,7 @@
                     </pic:cNvPicPr>
                   </pic:nvPicPr>
                   <pic:blipFill>
-                    <a:blip r:embed="rId14">
+                    <a:blip r:embed="rId13">
                       <a:extLst>
                         <a:ext uri="{28A0092B-C50C-407E-A947-70E740481C1C}">
                           <a14:useLocalDpi xmlns:a14="http://schemas.microsoft.com/office/drawing/2010/main" val="0"/>
@@ -825,6 +745,18 @@
       <w:pPr>
         <w:pStyle w:val="ListParagraph"/>
         <w:numPr>
+          <w:ilvl w:val="1"/>
+          <w:numId w:val="1"/>
+        </w:numPr>
+      </w:pPr>
+      <w:r>
+        <w:t>No significant difference of norm close kin strength against age class</w:t>
+      </w:r>
+    </w:p>
+    <w:p>
+      <w:pPr>
+        <w:pStyle w:val="ListParagraph"/>
+        <w:numPr>
           <w:ilvl w:val="0"/>
           <w:numId w:val="1"/>
         </w:numPr>
@@ -842,7 +774,13 @@
         </w:numPr>
       </w:pPr>
       <w:r>
-        <w:t>*** stat significant difference in age strength across age classes (F-</w:t>
+        <w:t xml:space="preserve">*** stat significant difference in </w:t>
+      </w:r>
+      <w:r>
+        <w:t xml:space="preserve">norm </w:t>
+      </w:r>
+      <w:r>
+        <w:t>age strength across age classes (F-</w:t>
       </w:r>
       <w:r>
         <w:t>25</w:t>
@@ -891,6 +829,18 @@
       <w:pPr>
         <w:pStyle w:val="ListParagraph"/>
         <w:numPr>
+          <w:ilvl w:val="1"/>
+          <w:numId w:val="1"/>
+        </w:numPr>
+      </w:pPr>
+      <w:r>
+        <w:t>No significant difference between groups when using raw age strength</w:t>
+      </w:r>
+    </w:p>
+    <w:p>
+      <w:pPr>
+        <w:pStyle w:val="ListParagraph"/>
+        <w:numPr>
           <w:ilvl w:val="0"/>
           <w:numId w:val="1"/>
         </w:numPr>
@@ -940,6 +890,7 @@
         </w:numPr>
       </w:pPr>
       <w:r>
+        <w:lastRenderedPageBreak/>
         <w:t xml:space="preserve">*** statistically significant in edge weight (of repro pairs) across close vs not close kin </w:t>
       </w:r>
     </w:p>
@@ -966,7 +917,7 @@
                     </pic:cNvPicPr>
                   </pic:nvPicPr>
                   <pic:blipFill>
-                    <a:blip r:embed="rId15">
+                    <a:blip r:embed="rId14">
                       <a:extLst>
                         <a:ext uri="{28A0092B-C50C-407E-A947-70E740481C1C}">
                           <a14:useLocalDpi xmlns:a14="http://schemas.microsoft.com/office/drawing/2010/main" val="0"/>

</xml_diff>